<commit_message>
Correção DER e mapemanto logico
</commit_message>
<xml_diff>
--- a/Documento.docx
+++ b/Documento.docx
@@ -169,7 +169,16 @@
           <w:sz w:val="24"/>
           <w:szCs w:val="24"/>
         </w:rPr>
-        <w:t>ÁNALISE E DESENVOLVIMENTO DE SISTEMAS</w:t>
+        <w:t>ANÁ</w:t>
+      </w:r>
+      <w:r>
+        <w:rPr>
+          <w:rFonts w:ascii="Arial" w:hAnsi="Arial" w:cs="Arial"/>
+          <w:b/>
+          <w:sz w:val="24"/>
+          <w:szCs w:val="24"/>
+        </w:rPr>
+        <w:t>LISE E DESENVOLVIMENTO DE SISTEMAS</w:t>
       </w:r>
     </w:p>
     <w:p>
@@ -2217,26 +2226,26 @@
         </w:rPr>
         <w:lastRenderedPageBreak/>
         <w:drawing>
-          <wp:anchor distT="0" distB="0" distL="114300" distR="114300" simplePos="0" relativeHeight="251658752" behindDoc="1" locked="0" layoutInCell="1" allowOverlap="1" wp14:anchorId="6611DDC3" wp14:editId="56755E86">
+          <wp:anchor distT="0" distB="0" distL="114300" distR="114300" simplePos="0" relativeHeight="251659776" behindDoc="1" locked="0" layoutInCell="1" allowOverlap="1">
             <wp:simplePos x="0" y="0"/>
             <wp:positionH relativeFrom="column">
-              <wp:posOffset>-662305</wp:posOffset>
+              <wp:posOffset>-756285</wp:posOffset>
             </wp:positionH>
             <wp:positionV relativeFrom="paragraph">
-              <wp:posOffset>262255</wp:posOffset>
+              <wp:posOffset>253365</wp:posOffset>
             </wp:positionV>
-            <wp:extent cx="6886575" cy="8063865"/>
+            <wp:extent cx="7058025" cy="8591550"/>
             <wp:effectExtent l="0" t="0" r="9525" b="0"/>
             <wp:wrapTight wrapText="bothSides">
               <wp:wrapPolygon edited="0">
                 <wp:start x="0" y="0"/>
-                <wp:lineTo x="0" y="21534"/>
-                <wp:lineTo x="21570" y="21534"/>
-                <wp:lineTo x="21570" y="0"/>
+                <wp:lineTo x="0" y="21552"/>
+                <wp:lineTo x="21571" y="21552"/>
+                <wp:lineTo x="21571" y="0"/>
                 <wp:lineTo x="0" y="0"/>
               </wp:wrapPolygon>
             </wp:wrapTight>
-            <wp:docPr id="3" name="Imagem 3" descr="D:\ADS\P3\Banco de Dados 1\Projeto\ConceitualMG.jpg"/>
+            <wp:docPr id="2" name="Imagem 2" descr="D:\ADS\P3\Banco de Dados 1\Projeto\ConceitualMG.jpg"/>
             <wp:cNvGraphicFramePr>
               <a:graphicFrameLocks xmlns:a="http://schemas.openxmlformats.org/drawingml/2006/main" noChangeAspect="1"/>
             </wp:cNvGraphicFramePr>
@@ -2265,7 +2274,7 @@
                   <pic:spPr bwMode="auto">
                     <a:xfrm>
                       <a:off x="0" y="0"/>
-                      <a:ext cx="6886575" cy="8063865"/>
+                      <a:ext cx="7058025" cy="8591550"/>
                     </a:xfrm>
                     <a:prstGeom prst="rect">
                       <a:avLst/>
@@ -2308,30 +2317,6 @@
           <w:szCs w:val="24"/>
         </w:rPr>
       </w:pPr>
-    </w:p>
-    <w:p>
-      <w:pPr>
-        <w:spacing w:after="0" w:line="360" w:lineRule="auto"/>
-        <w:jc w:val="both"/>
-        <w:rPr>
-          <w:rFonts w:ascii="Arial" w:hAnsi="Arial" w:cs="Arial"/>
-          <w:b/>
-          <w:sz w:val="24"/>
-          <w:szCs w:val="24"/>
-        </w:rPr>
-      </w:pPr>
-    </w:p>
-    <w:p>
-      <w:pPr>
-        <w:spacing w:after="0" w:line="360" w:lineRule="auto"/>
-        <w:jc w:val="both"/>
-        <w:rPr>
-          <w:rFonts w:ascii="Arial" w:hAnsi="Arial" w:cs="Arial"/>
-          <w:b/>
-          <w:sz w:val="24"/>
-          <w:szCs w:val="24"/>
-        </w:rPr>
-      </w:pPr>
       <w:r>
         <w:rPr>
           <w:rFonts w:ascii="Arial" w:hAnsi="Arial" w:cs="Arial"/>
@@ -4871,8 +4856,26 @@
           <w:sz w:val="24"/>
           <w:szCs w:val="24"/>
         </w:rPr>
-        <w:t>. Uma venda pode ser paga com zero ou somente um Cartão de Crédito e um Cartão de Crédito pode pagar zero ou muitas Vendas.</w:t>
-      </w:r>
+        <w:t xml:space="preserve">. Uma venda pode ser paga com zero ou </w:t>
+      </w:r>
+      <w:r>
+        <w:rPr>
+          <w:rFonts w:ascii="Arial" w:hAnsi="Arial" w:cs="Arial"/>
+          <w:sz w:val="24"/>
+          <w:szCs w:val="24"/>
+        </w:rPr>
+        <w:t>muitos Cartões</w:t>
+      </w:r>
+      <w:r>
+        <w:rPr>
+          <w:rFonts w:ascii="Arial" w:hAnsi="Arial" w:cs="Arial"/>
+          <w:sz w:val="24"/>
+          <w:szCs w:val="24"/>
+        </w:rPr>
+        <w:t xml:space="preserve"> de Crédito e um Cartão de Crédito pode pagar zero ou muitas Vendas.</w:t>
+      </w:r>
+      <w:bookmarkStart w:id="0" w:name="_GoBack"/>
+      <w:bookmarkEnd w:id="0"/>
     </w:p>
     <w:p>
       <w:pPr>
@@ -4908,8 +4911,6 @@
         </w:rPr>
         <w:t xml:space="preserve">: relaciona Estoque e Fornecedor. Um Estoque pode ser disponibilizado por um ou muitos Fornecedores e um Fornecedor pode disponibilizar um ou muitos Estoques. </w:t>
       </w:r>
-      <w:bookmarkStart w:id="0" w:name="_GoBack"/>
-      <w:bookmarkEnd w:id="0"/>
     </w:p>
     <w:sectPr>
       <w:footerReference w:type="default" r:id="rId9"/>

</xml_diff>